<commit_message>
dangtq sửa kết xuất
</commit_message>
<xml_diff>
--- a/Application/WebApps/Content/AppForms/B01_VI.docx
+++ b/Application/WebApps/Content/AppForms/B01_VI.docx
@@ -23,12 +23,6 @@
         <w:gridCol w:w="3530"/>
       </w:tblGrid>
       <w:tr>
-        <w:tblPrEx>
-          <w:tblCellMar>
-            <w:top w:w="0" w:type="dxa"/>
-            <w:bottom w:w="0" w:type="dxa"/>
-          </w:tblCellMar>
-        </w:tblPrEx>
         <w:trPr>
           <w:trHeight w:val="2390"/>
         </w:trPr>
@@ -51,8 +45,6 @@
                 <w:szCs w:val="24"/>
               </w:rPr>
             </w:pPr>
-            <w:bookmarkStart w:id="0" w:name="_GoBack"/>
-            <w:bookmarkEnd w:id="0"/>
             <w:r>
               <w:t>TỜ KHAI</w:t>
             </w:r>
@@ -163,14 +155,12 @@
             </w:r>
             <w:r>
               <w:rPr>
-                <w:rStyle w:val="FootnoteReference"/>
                 <w:rFonts w:ascii="Times New Roman" w:hAnsi="Times New Roman"/>
                 <w:sz w:val="24"/>
                 <w:szCs w:val="22"/>
                 <w:lang w:val="es-ES_tradnl"/>
               </w:rPr>
-              <w:footnoteReference w:customMarkFollows="1" w:id="1"/>
-              <w:sym w:font="Wingdings 2" w:char="F0DD"/>
+              <w:t>*</w:t>
             </w:r>
             <w:r>
               <w:rPr>
@@ -198,15 +188,8 @@
               </w:rPr>
               <w:t xml:space="preserve">         </w:t>
             </w:r>
-          </w:p>
-          <w:p>
-            <w:pPr>
-              <w:jc w:val="both"/>
-              <w:rPr>
-                <w:rFonts w:ascii="Times New Roman" w:hAnsi="Times New Roman"/>
-                <w:lang w:val="es-ES_tradnl"/>
-              </w:rPr>
-            </w:pPr>
+            <w:bookmarkStart w:id="0" w:name="_GoBack"/>
+            <w:bookmarkEnd w:id="0"/>
           </w:p>
         </w:tc>
         <w:tc>
@@ -285,12 +268,6 @@
         </w:tc>
       </w:tr>
       <w:tr>
-        <w:tblPrEx>
-          <w:tblCellMar>
-            <w:top w:w="0" w:type="dxa"/>
-            <w:bottom w:w="0" w:type="dxa"/>
-          </w:tblCellMar>
-        </w:tblPrEx>
         <w:trPr>
           <w:cantSplit/>
           <w:trHeight w:val="1620"/>
@@ -809,12 +786,6 @@
         </w:tc>
       </w:tr>
       <w:tr>
-        <w:tblPrEx>
-          <w:tblCellMar>
-            <w:top w:w="0" w:type="dxa"/>
-            <w:bottom w:w="0" w:type="dxa"/>
-          </w:tblCellMar>
-        </w:tblPrEx>
         <w:tc>
           <w:tcPr>
             <w:tcW w:w="10176" w:type="dxa"/>
@@ -1985,12 +1956,6 @@
         </w:tc>
       </w:tr>
       <w:tr>
-        <w:tblPrEx>
-          <w:tblCellMar>
-            <w:top w:w="0" w:type="dxa"/>
-            <w:bottom w:w="0" w:type="dxa"/>
-          </w:tblCellMar>
-        </w:tblPrEx>
         <w:trPr>
           <w:trHeight w:val="2066"/>
         </w:trPr>
@@ -3205,12 +3170,6 @@
         </w:tc>
       </w:tr>
       <w:tr>
-        <w:tblPrEx>
-          <w:tblCellMar>
-            <w:top w:w="0" w:type="dxa"/>
-            <w:bottom w:w="0" w:type="dxa"/>
-          </w:tblCellMar>
-        </w:tblPrEx>
         <w:trPr>
           <w:cantSplit/>
           <w:trHeight w:val="1512"/>
@@ -4013,12 +3972,6 @@
         </w:tc>
       </w:tr>
       <w:tr>
-        <w:tblPrEx>
-          <w:tblCellMar>
-            <w:top w:w="0" w:type="dxa"/>
-            <w:bottom w:w="0" w:type="dxa"/>
-          </w:tblCellMar>
-        </w:tblPrEx>
         <w:trPr>
           <w:cantSplit/>
           <w:trHeight w:val="1276"/>
@@ -4136,12 +4089,6 @@
         <w:gridCol w:w="2438"/>
       </w:tblGrid>
       <w:tr>
-        <w:tblPrEx>
-          <w:tblCellMar>
-            <w:top w:w="0" w:type="dxa"/>
-            <w:bottom w:w="0" w:type="dxa"/>
-          </w:tblCellMar>
-        </w:tblPrEx>
         <w:trPr>
           <w:cantSplit/>
           <w:trHeight w:val="254"/>
@@ -4194,10 +4141,6 @@
             <w:insideH w:val="none" w:sz="0" w:space="0" w:color="auto"/>
             <w:insideV w:val="none" w:sz="0" w:space="0" w:color="auto"/>
           </w:tblBorders>
-          <w:tblCellMar>
-            <w:top w:w="0" w:type="dxa"/>
-            <w:bottom w:w="0" w:type="dxa"/>
-          </w:tblCellMar>
         </w:tblPrEx>
         <w:trPr>
           <w:cantSplit/>
@@ -4282,10 +4225,6 @@
             <w:insideH w:val="none" w:sz="0" w:space="0" w:color="auto"/>
             <w:insideV w:val="none" w:sz="0" w:space="0" w:color="auto"/>
           </w:tblBorders>
-          <w:tblCellMar>
-            <w:top w:w="0" w:type="dxa"/>
-            <w:bottom w:w="0" w:type="dxa"/>
-          </w:tblCellMar>
         </w:tblPrEx>
         <w:trPr>
           <w:cantSplit/>
@@ -4751,10 +4690,6 @@
             <w:insideH w:val="none" w:sz="0" w:space="0" w:color="auto"/>
             <w:insideV w:val="none" w:sz="0" w:space="0" w:color="auto"/>
           </w:tblBorders>
-          <w:tblCellMar>
-            <w:top w:w="0" w:type="dxa"/>
-            <w:bottom w:w="0" w:type="dxa"/>
-          </w:tblCellMar>
         </w:tblPrEx>
         <w:trPr>
           <w:cantSplit/>
@@ -5240,10 +5175,6 @@
             <w:insideH w:val="none" w:sz="0" w:space="0" w:color="auto"/>
             <w:insideV w:val="none" w:sz="0" w:space="0" w:color="auto"/>
           </w:tblBorders>
-          <w:tblCellMar>
-            <w:top w:w="0" w:type="dxa"/>
-            <w:bottom w:w="0" w:type="dxa"/>
-          </w:tblCellMar>
         </w:tblPrEx>
         <w:trPr>
           <w:cantSplit/>
@@ -5699,10 +5630,6 @@
             <w:insideH w:val="none" w:sz="0" w:space="0" w:color="auto"/>
             <w:insideV w:val="none" w:sz="0" w:space="0" w:color="auto"/>
           </w:tblBorders>
-          <w:tblCellMar>
-            <w:top w:w="0" w:type="dxa"/>
-            <w:bottom w:w="0" w:type="dxa"/>
-          </w:tblCellMar>
         </w:tblPrEx>
         <w:trPr>
           <w:cantSplit/>
@@ -6143,10 +6070,6 @@
             <w:insideH w:val="none" w:sz="0" w:space="0" w:color="auto"/>
             <w:insideV w:val="none" w:sz="0" w:space="0" w:color="auto"/>
           </w:tblBorders>
-          <w:tblCellMar>
-            <w:top w:w="0" w:type="dxa"/>
-            <w:bottom w:w="0" w:type="dxa"/>
-          </w:tblCellMar>
         </w:tblPrEx>
         <w:trPr>
           <w:cantSplit/>
@@ -6313,10 +6236,6 @@
             <w:insideH w:val="none" w:sz="0" w:space="0" w:color="auto"/>
             <w:insideV w:val="none" w:sz="0" w:space="0" w:color="auto"/>
           </w:tblBorders>
-          <w:tblCellMar>
-            <w:top w:w="0" w:type="dxa"/>
-            <w:bottom w:w="0" w:type="dxa"/>
-          </w:tblCellMar>
         </w:tblPrEx>
         <w:tc>
           <w:tcPr>
@@ -9882,10 +9801,6 @@
             <w:insideH w:val="none" w:sz="0" w:space="0" w:color="auto"/>
             <w:insideV w:val="none" w:sz="0" w:space="0" w:color="auto"/>
           </w:tblBorders>
-          <w:tblCellMar>
-            <w:top w:w="0" w:type="dxa"/>
-            <w:bottom w:w="0" w:type="dxa"/>
-          </w:tblCellMar>
         </w:tblPrEx>
         <w:trPr>
           <w:cantSplit/>
@@ -10681,7 +10596,7 @@
         <w:noProof/>
         <w:sz w:val="22"/>
       </w:rPr>
-      <w:t>- 1 -</w:t>
+      <w:t>- 2 -</w:t>
     </w:r>
     <w:r>
       <w:rPr>
@@ -10715,61 +10630,6 @@
     <w:p>
       <w:r>
         <w:continuationSeparator/>
-      </w:r>
-    </w:p>
-  </w:footnote>
-  <w:footnote w:id="1">
-    <w:p>
-      <w:pPr>
-        <w:pStyle w:val="FootnoteText"/>
-      </w:pPr>
-      <w:r>
-        <w:rPr>
-          <w:rStyle w:val="FootnoteReference"/>
-        </w:rPr>
-        <w:sym w:font="Wingdings 2" w:char="F0DD"/>
-      </w:r>
-      <w:r>
-        <w:t xml:space="preserve"> </w:t>
-      </w:r>
-      <w:r>
-        <w:rPr>
-          <w:u w:val="single"/>
-          <w:lang w:val="de-DE"/>
-        </w:rPr>
-        <w:t>Chú thích:</w:t>
-      </w:r>
-      <w:r>
-        <w:rPr>
-          <w:lang w:val="de-DE"/>
-        </w:rPr>
-        <w:t xml:space="preserve"> Trong trang này và các trang sau, chủ đơn/đại diện của chủ đơn đánh dấu "x" vào ô vuông </w:t>
-      </w:r>
-      <w:r>
-        <w:rPr>
-          <w:sz w:val="28"/>
-        </w:rPr>
-        <w:sym w:font="Symbol" w:char="F097"/>
-      </w:r>
-      <w:r>
-        <w:rPr>
-          <w:b/>
-          <w:bCs/>
-          <w:lang w:val="de-DE"/>
-        </w:rPr>
-        <w:t xml:space="preserve"> </w:t>
-      </w:r>
-      <w:r>
-        <w:rPr>
-          <w:lang w:val="de-DE"/>
-        </w:rPr>
-        <w:t xml:space="preserve">nếu các thông tin ghi sau các ô vuông là phù hợp.  </w:t>
-      </w:r>
-      <w:r>
-        <w:rPr>
-          <w:lang w:val="de-DE"/>
-        </w:rPr>
-        <w:tab/>
       </w:r>
     </w:p>
   </w:footnote>
@@ -11198,6 +11058,50 @@
     <w:lsdException w:name="Subtitle" w:qFormat="1"/>
     <w:lsdException w:name="Strong" w:qFormat="1"/>
     <w:lsdException w:name="Emphasis" w:qFormat="1"/>
+    <w:lsdException w:name="Normal Table" w:semiHidden="1" w:unhideWhenUsed="1"/>
+    <w:lsdException w:name="Table Simple 1" w:semiHidden="1" w:unhideWhenUsed="1"/>
+    <w:lsdException w:name="Table Simple 2" w:semiHidden="1" w:unhideWhenUsed="1"/>
+    <w:lsdException w:name="Table Simple 3" w:semiHidden="1" w:unhideWhenUsed="1"/>
+    <w:lsdException w:name="Table Classic 1" w:semiHidden="1" w:unhideWhenUsed="1"/>
+    <w:lsdException w:name="Table Classic 2" w:semiHidden="1" w:unhideWhenUsed="1"/>
+    <w:lsdException w:name="Table Classic 3" w:semiHidden="1" w:unhideWhenUsed="1"/>
+    <w:lsdException w:name="Table Classic 4" w:semiHidden="1" w:unhideWhenUsed="1"/>
+    <w:lsdException w:name="Table Colorful 1" w:semiHidden="1" w:unhideWhenUsed="1"/>
+    <w:lsdException w:name="Table Colorful 2" w:semiHidden="1" w:unhideWhenUsed="1"/>
+    <w:lsdException w:name="Table Colorful 3" w:semiHidden="1" w:unhideWhenUsed="1"/>
+    <w:lsdException w:name="Table Columns 1" w:semiHidden="1" w:unhideWhenUsed="1"/>
+    <w:lsdException w:name="Table Columns 2" w:semiHidden="1" w:unhideWhenUsed="1"/>
+    <w:lsdException w:name="Table Columns 3" w:semiHidden="1" w:unhideWhenUsed="1"/>
+    <w:lsdException w:name="Table Columns 4" w:semiHidden="1" w:unhideWhenUsed="1"/>
+    <w:lsdException w:name="Table Columns 5" w:semiHidden="1" w:unhideWhenUsed="1"/>
+    <w:lsdException w:name="Table Grid 1" w:semiHidden="1" w:unhideWhenUsed="1"/>
+    <w:lsdException w:name="Table Grid 2" w:semiHidden="1" w:unhideWhenUsed="1"/>
+    <w:lsdException w:name="Table Grid 3" w:semiHidden="1" w:unhideWhenUsed="1"/>
+    <w:lsdException w:name="Table Grid 4" w:semiHidden="1" w:unhideWhenUsed="1"/>
+    <w:lsdException w:name="Table Grid 5" w:semiHidden="1" w:unhideWhenUsed="1"/>
+    <w:lsdException w:name="Table Grid 6" w:semiHidden="1" w:unhideWhenUsed="1"/>
+    <w:lsdException w:name="Table Grid 7" w:semiHidden="1" w:unhideWhenUsed="1"/>
+    <w:lsdException w:name="Table Grid 8" w:semiHidden="1" w:unhideWhenUsed="1"/>
+    <w:lsdException w:name="Table List 1" w:semiHidden="1" w:unhideWhenUsed="1"/>
+    <w:lsdException w:name="Table List 2" w:semiHidden="1" w:unhideWhenUsed="1"/>
+    <w:lsdException w:name="Table List 3" w:semiHidden="1" w:unhideWhenUsed="1"/>
+    <w:lsdException w:name="Table List 4" w:semiHidden="1" w:unhideWhenUsed="1"/>
+    <w:lsdException w:name="Table List 5" w:semiHidden="1" w:unhideWhenUsed="1"/>
+    <w:lsdException w:name="Table List 6" w:semiHidden="1" w:unhideWhenUsed="1"/>
+    <w:lsdException w:name="Table List 7" w:semiHidden="1" w:unhideWhenUsed="1"/>
+    <w:lsdException w:name="Table List 8" w:semiHidden="1" w:unhideWhenUsed="1"/>
+    <w:lsdException w:name="Table 3D effects 1" w:semiHidden="1" w:unhideWhenUsed="1"/>
+    <w:lsdException w:name="Table 3D effects 2" w:semiHidden="1" w:unhideWhenUsed="1"/>
+    <w:lsdException w:name="Table 3D effects 3" w:semiHidden="1" w:unhideWhenUsed="1"/>
+    <w:lsdException w:name="Table Contemporary" w:semiHidden="1" w:unhideWhenUsed="1"/>
+    <w:lsdException w:name="Table Elegant" w:semiHidden="1" w:unhideWhenUsed="1"/>
+    <w:lsdException w:name="Table Professional" w:semiHidden="1" w:unhideWhenUsed="1"/>
+    <w:lsdException w:name="Table Subtle 1" w:semiHidden="1" w:unhideWhenUsed="1"/>
+    <w:lsdException w:name="Table Subtle 2" w:semiHidden="1" w:unhideWhenUsed="1"/>
+    <w:lsdException w:name="Table Web 1" w:semiHidden="1" w:unhideWhenUsed="1"/>
+    <w:lsdException w:name="Table Web 2" w:semiHidden="1" w:unhideWhenUsed="1"/>
+    <w:lsdException w:name="Table Web 3" w:semiHidden="1" w:unhideWhenUsed="1"/>
+    <w:lsdException w:name="Table Theme" w:semiHidden="1" w:unhideWhenUsed="1"/>
     <w:lsdException w:name="Placeholder Text" w:semiHidden="1" w:uiPriority="99"/>
     <w:lsdException w:name="No Spacing" w:uiPriority="1" w:qFormat="1"/>
     <w:lsdException w:name="Light Shading" w:uiPriority="60"/>
@@ -11316,8 +11220,8 @@
     <w:lsdException w:name="Plain Table 5" w:uiPriority="31" w:qFormat="1"/>
     <w:lsdException w:name="Grid Table Light" w:uiPriority="32" w:qFormat="1"/>
     <w:lsdException w:name="Grid Table 1 Light" w:uiPriority="33" w:qFormat="1"/>
-    <w:lsdException w:name="Grid Table 2" w:semiHidden="1" w:uiPriority="37" w:unhideWhenUsed="1"/>
-    <w:lsdException w:name="Grid Table 3" w:semiHidden="1" w:uiPriority="39" w:unhideWhenUsed="1" w:qFormat="1"/>
+    <w:lsdException w:name="Grid Table 2" w:uiPriority="37"/>
+    <w:lsdException w:name="Grid Table 3" w:uiPriority="39" w:qFormat="1"/>
     <w:lsdException w:name="Grid Table 4" w:uiPriority="49"/>
     <w:lsdException w:name="Grid Table 5 Dark" w:uiPriority="50"/>
     <w:lsdException w:name="Grid Table 6 Colorful" w:uiPriority="51"/>
@@ -11556,11 +11460,15 @@
   </w:style>
   <w:style w:type="character" w:default="1" w:styleId="DefaultParagraphFont">
     <w:name w:val="Default Paragraph Font"/>
+    <w:uiPriority w:val="1"/>
     <w:semiHidden/>
+    <w:unhideWhenUsed/>
   </w:style>
   <w:style w:type="table" w:default="1" w:styleId="TableNormal">
     <w:name w:val="Normal Table"/>
+    <w:uiPriority w:val="99"/>
     <w:semiHidden/>
+    <w:unhideWhenUsed/>
     <w:tblPr>
       <w:tblInd w:w="0" w:type="dxa"/>
       <w:tblCellMar>
@@ -11573,7 +11481,9 @@
   </w:style>
   <w:style w:type="numbering" w:default="1" w:styleId="NoList">
     <w:name w:val="No List"/>
+    <w:uiPriority w:val="99"/>
     <w:semiHidden/>
+    <w:unhideWhenUsed/>
   </w:style>
   <w:style w:type="paragraph" w:styleId="Header">
     <w:name w:val="header"/>
@@ -12002,7 +11912,7 @@
 </file>
 
 <file path=customXml/itemProps1.xml><?xml version="1.0" encoding="utf-8"?>
-<ds:datastoreItem xmlns:ds="http://schemas.openxmlformats.org/officeDocument/2006/customXml" ds:itemID="{4DBB0F28-5C02-4EC3-BD5F-41C1CA1D250A}">
+<ds:datastoreItem xmlns:ds="http://schemas.openxmlformats.org/officeDocument/2006/customXml" ds:itemID="{FE454F85-8BD5-4BE8-A5C5-0A39E862B2CF}">
   <ds:schemaRefs>
     <ds:schemaRef ds:uri="http://schemas.openxmlformats.org/officeDocument/2006/bibliography"/>
   </ds:schemaRefs>

</xml_diff>